<commit_message>
Xet nghiem suy gan
</commit_message>
<xml_diff>
--- a/Hoa-sinh-lam-sang/[Mau]Phan-tich-xet-nghiem.docx
+++ b/Hoa-sinh-lam-sang/[Mau]Phan-tich-xet-nghiem.docx
@@ -963,6 +963,22 @@
     </w:p>
     <w:p>
       <w:pPr>
+        <w:ind w:left="180"/>
+        <w:rPr>
+          <w:rFonts w:cs="Times New Roman"/>
+          <w:lang w:val="en-US"/>
+        </w:rPr>
+      </w:pPr>
+      <w:r>
+        <w:rPr>
+          <w:rFonts w:cs="Times New Roman"/>
+          <w:lang w:val="en-US"/>
+        </w:rPr>
+        <w:t>+ Ure bình thường nghĩ tới chức năng gan chưa suy giảm.</w:t>
+      </w:r>
+    </w:p>
+    <w:p>
+      <w:pPr>
         <w:rPr>
           <w:lang w:val="en-US"/>
         </w:rPr>
@@ -1158,14 +1174,7 @@
           <w:rFonts w:cs="Times New Roman"/>
           <w:lang w:val="en-US"/>
         </w:rPr>
-        <w:t>.</w:t>
-      </w:r>
-      <w:r>
-        <w:rPr>
-          <w:rFonts w:cs="Times New Roman"/>
-          <w:lang w:val="en-US"/>
-        </w:rPr>
-        <w:t xml:space="preserve"> </w:t>
+        <w:t xml:space="preserve">. </w:t>
       </w:r>
       <w:r>
         <w:rPr>
@@ -1227,9 +1236,9 @@
           <w:rFonts w:cs="Times New Roman"/>
         </w:rPr>
         <w:drawing>
-          <wp:inline distT="0" distB="0" distL="0" distR="0" wp14:anchorId="1D6EE176" wp14:editId="0D26E870">
-            <wp:extent cx="4076700" cy="2973592"/>
-            <wp:effectExtent l="0" t="0" r="0" b="0"/>
+          <wp:inline distT="0" distB="0" distL="0" distR="0" wp14:anchorId="1D6EE176" wp14:editId="1E337B20">
+            <wp:extent cx="3838575" cy="2799901"/>
+            <wp:effectExtent l="0" t="0" r="0" b="635"/>
             <wp:docPr id="5" name="Picture 5"/>
             <wp:cNvGraphicFramePr>
               <a:graphicFrameLocks xmlns:a="http://schemas.openxmlformats.org/drawingml/2006/main" noChangeAspect="1"/>
@@ -1259,7 +1268,7 @@
                   <pic:spPr bwMode="auto">
                     <a:xfrm>
                       <a:off x="0" y="0"/>
-                      <a:ext cx="4130058" cy="3012512"/>
+                      <a:ext cx="3890472" cy="2837756"/>
                     </a:xfrm>
                     <a:prstGeom prst="rect">
                       <a:avLst/>
@@ -1457,6 +1466,7 @@
       <w:pPr>
         <w:ind w:left="180"/>
         <w:rPr>
+          <w:rFonts w:cs="Times New Roman"/>
           <w:lang w:val="en-US"/>
         </w:rPr>
       </w:pPr>
@@ -1470,6 +1480,36 @@
     </w:p>
     <w:p>
       <w:pPr>
+        <w:ind w:left="180"/>
+        <w:rPr>
+          <w:lang w:val="en-US"/>
+        </w:rPr>
+      </w:pPr>
+      <w:r>
+        <w:rPr>
+          <w:rFonts w:cs="Times New Roman"/>
+          <w:lang w:val="en-US"/>
+        </w:rPr>
+        <w:t>+ Gan giải độc NH</w:t>
+      </w:r>
+      <w:r>
+        <w:rPr>
+          <w:rFonts w:cs="Times New Roman"/>
+          <w:vertAlign w:val="subscript"/>
+          <w:lang w:val="en-US"/>
+        </w:rPr>
+        <w:t>3</w:t>
+      </w:r>
+      <w:r>
+        <w:rPr>
+          <w:rFonts w:cs="Times New Roman"/>
+          <w:lang w:val="en-US"/>
+        </w:rPr>
+        <w:t xml:space="preserve"> bằng cách chuyển hóa thành ure đào thải qua thận. Tế bào gan tổn thương nhưng chức năng gan vẫn duy trì nên ure bình thường.</w:t>
+      </w:r>
+    </w:p>
+    <w:p>
+      <w:pPr>
         <w:rPr>
           <w:lang w:val="en-US"/>
         </w:rPr>
@@ -1580,7 +1620,19 @@
         <w:rPr>
           <w:lang w:val="en-US"/>
         </w:rPr>
-        <w:t xml:space="preserve"> mục đích đánh giá chức năng gan có suy giảm:</w:t>
+        <w:t xml:space="preserve"> mục đích đánh giá chức năng gan có suy giảm</w:t>
+      </w:r>
+      <w:r>
+        <w:rPr>
+          <w:lang w:val="en-US"/>
+        </w:rPr>
+        <w:t>. Đánh giá nguy cơ viêm gan cấp chuyển sang suy gan cấp</w:t>
+      </w:r>
+      <w:r>
+        <w:rPr>
+          <w:lang w:val="en-US"/>
+        </w:rPr>
+        <w:t>:</w:t>
       </w:r>
     </w:p>
     <w:p>

</xml_diff>